<commit_message>
Fix documeto de plantillas
</commit_message>
<xml_diff>
--- a/public/formats/TA-N.docx
+++ b/public/formats/TA-N.docx
@@ -1,6 +1,6 @@
 
 <file path=word/document.xml><?xml version="1.0" encoding="utf-8"?>
-<w:document xmlns:wpc="http://schemas.microsoft.com/office/word/2010/wordprocessingCanvas" xmlns:cx="http://schemas.microsoft.com/office/drawing/2014/chartex" xmlns:cx1="http://schemas.microsoft.com/office/drawing/2015/9/8/chartex" xmlns:cx2="http://schemas.microsoft.com/office/drawing/2015/10/21/chartex" xmlns:cx3="http://schemas.microsoft.com/office/drawing/2016/5/9/chartex" xmlns:cx4="http://schemas.microsoft.com/office/drawing/2016/5/10/chartex" xmlns:cx5="http://schemas.microsoft.com/office/drawing/2016/5/11/chartex" xmlns:cx6="http://schemas.microsoft.com/office/drawing/2016/5/12/chartex" xmlns:cx7="http://schemas.microsoft.com/office/drawing/2016/5/13/chartex" xmlns:cx8="http://schemas.microsoft.com/office/drawing/2016/5/14/chartex" xmlns:mc="http://schemas.openxmlformats.org/markup-compatibility/2006" xmlns:aink="http://schemas.microsoft.com/office/drawing/2016/ink" xmlns:am3d="http://schemas.microsoft.com/office/drawing/2017/model3d" xmlns:o="urn:schemas-microsoft-com:office:office" xmlns:r="http://schemas.openxmlformats.org/officeDocument/2006/relationships" xmlns:m="http://schemas.openxmlformats.org/officeDocument/2006/math" xmlns:v="urn:schemas-microsoft-com:vml" xmlns:wp14="http://schemas.microsoft.com/office/word/2010/wordprocessingDrawing" xmlns:wp="http://schemas.openxmlformats.org/drawingml/2006/wordprocessingDrawing" xmlns:w10="urn:schemas-microsoft-com:office:word" xmlns:w="http://schemas.openxmlformats.org/wordprocessingml/2006/main" xmlns:w14="http://schemas.microsoft.com/office/word/2010/wordml" xmlns:w15="http://schemas.microsoft.com/office/word/2012/wordml" xmlns:w16cid="http://schemas.microsoft.com/office/word/2016/wordml/cid" xmlns:w16se="http://schemas.microsoft.com/office/word/2015/wordml/symex" xmlns:wpg="http://schemas.microsoft.com/office/word/2010/wordprocessingGroup" xmlns:wpi="http://schemas.microsoft.com/office/word/2010/wordprocessingInk" xmlns:wne="http://schemas.microsoft.com/office/word/2006/wordml" xmlns:wps="http://schemas.microsoft.com/office/word/2010/wordprocessingShape" mc:Ignorable="w14 w15 w16se w16cid wp14">
+<w:document xmlns:wpc="http://schemas.microsoft.com/office/word/2010/wordprocessingCanvas" xmlns:cx="http://schemas.microsoft.com/office/drawing/2014/chartex" xmlns:cx1="http://schemas.microsoft.com/office/drawing/2015/9/8/chartex" xmlns:cx2="http://schemas.microsoft.com/office/drawing/2015/10/21/chartex" xmlns:cx3="http://schemas.microsoft.com/office/drawing/2016/5/9/chartex" xmlns:cx4="http://schemas.microsoft.com/office/drawing/2016/5/10/chartex" xmlns:cx5="http://schemas.microsoft.com/office/drawing/2016/5/11/chartex" xmlns:cx6="http://schemas.microsoft.com/office/drawing/2016/5/12/chartex" xmlns:cx7="http://schemas.microsoft.com/office/drawing/2016/5/13/chartex" xmlns:cx8="http://schemas.microsoft.com/office/drawing/2016/5/14/chartex" xmlns:mc="http://schemas.openxmlformats.org/markup-compatibility/2006" xmlns:aink="http://schemas.microsoft.com/office/drawing/2016/ink" xmlns:am3d="http://schemas.microsoft.com/office/drawing/2017/model3d" xmlns:o="urn:schemas-microsoft-com:office:office" xmlns:r="http://schemas.openxmlformats.org/officeDocument/2006/relationships" xmlns:m="http://schemas.openxmlformats.org/officeDocument/2006/math" xmlns:v="urn:schemas-microsoft-com:vml" xmlns:wp14="http://schemas.microsoft.com/office/word/2010/wordprocessingDrawing" xmlns:wp="http://schemas.openxmlformats.org/drawingml/2006/wordprocessingDrawing" xmlns:w10="urn:schemas-microsoft-com:office:word" xmlns:w="http://schemas.openxmlformats.org/wordprocessingml/2006/main" xmlns:w14="http://schemas.microsoft.com/office/word/2010/wordml" xmlns:w15="http://schemas.microsoft.com/office/word/2012/wordml" xmlns:w16cex="http://schemas.microsoft.com/office/word/2018/wordml/cex" xmlns:w16cid="http://schemas.microsoft.com/office/word/2016/wordml/cid" xmlns:w16="http://schemas.microsoft.com/office/word/2018/wordml" xmlns:w16sdtdh="http://schemas.microsoft.com/office/word/2020/wordml/sdtdatahash" xmlns:w16se="http://schemas.microsoft.com/office/word/2015/wordml/symex" xmlns:wpg="http://schemas.microsoft.com/office/word/2010/wordprocessingGroup" xmlns:wpi="http://schemas.microsoft.com/office/word/2010/wordprocessingInk" xmlns:wne="http://schemas.microsoft.com/office/word/2006/wordml" xmlns:wps="http://schemas.microsoft.com/office/word/2010/wordprocessingShape" mc:Ignorable="w14 w15 w16se w16cid w16 w16cex w16sdtdh wp14">
   <w:body>
     <w:p>
       <w:pPr>
@@ -1648,38 +1648,48 @@
         <w:rPr>
           <w:rFonts w:ascii="Calibri Light" w:eastAsia="Arial" w:hAnsi="Calibri Light" w:cs="Arial"/>
           <w:b/>
-          <w:position w:val="-1"/>
-          <w:sz w:val="24"/>
-          <w:szCs w:val="24"/>
-        </w:rPr>
-        <w:t xml:space="preserve"> </w:t>
-      </w:r>
-      <w:r>
-        <w:rPr>
-          <w:rFonts w:ascii="Calibri Light" w:eastAsia="Arial" w:hAnsi="Calibri Light" w:cs="Arial"/>
-          <w:position w:val="-1"/>
-          <w:sz w:val="24"/>
-          <w:szCs w:val="24"/>
-        </w:rPr>
-        <w:t>años de edad</w:t>
-      </w:r>
-      <w:r>
-        <w:rPr>
-          <w:rFonts w:ascii="Calibri Light" w:eastAsia="Arial" w:hAnsi="Calibri Light" w:cs="Arial"/>
-          <w:position w:val="-1"/>
-          <w:sz w:val="24"/>
-          <w:szCs w:val="24"/>
-        </w:rPr>
-        <w:t xml:space="preserve"> ,</w:t>
-      </w:r>
-      <w:r>
-        <w:rPr>
-          <w:rFonts w:ascii="Calibri Light" w:eastAsia="Arial" w:hAnsi="Calibri Light" w:cs="Arial"/>
-          <w:b/>
           <w:color w:val="111111"/>
           <w:sz w:val="22"/>
           <w:szCs w:val="22"/>
         </w:rPr>
+        <w:t>}</w:t>
+      </w:r>
+      <w:r>
+        <w:rPr>
+          <w:rFonts w:ascii="Calibri Light" w:eastAsia="Arial" w:hAnsi="Calibri Light" w:cs="Arial"/>
+          <w:b/>
+          <w:position w:val="-1"/>
+          <w:sz w:val="24"/>
+          <w:szCs w:val="24"/>
+        </w:rPr>
+        <w:t xml:space="preserve"> </w:t>
+      </w:r>
+      <w:r>
+        <w:rPr>
+          <w:rFonts w:ascii="Calibri Light" w:eastAsia="Arial" w:hAnsi="Calibri Light" w:cs="Arial"/>
+          <w:position w:val="-1"/>
+          <w:sz w:val="24"/>
+          <w:szCs w:val="24"/>
+        </w:rPr>
+        <w:t>años de edad</w:t>
+      </w:r>
+      <w:r>
+        <w:rPr>
+          <w:rFonts w:ascii="Calibri Light" w:eastAsia="Arial" w:hAnsi="Calibri Light" w:cs="Arial"/>
+          <w:position w:val="-1"/>
+          <w:sz w:val="24"/>
+          <w:szCs w:val="24"/>
+        </w:rPr>
+        <w:t xml:space="preserve"> ,</w:t>
+      </w:r>
+      <w:r>
+        <w:rPr>
+          <w:rFonts w:ascii="Calibri Light" w:eastAsia="Arial" w:hAnsi="Calibri Light" w:cs="Arial"/>
+          <w:b/>
+          <w:color w:val="111111"/>
+          <w:sz w:val="22"/>
+          <w:szCs w:val="22"/>
+        </w:rPr>
         <w:t>${profesionCandidato}</w:t>
       </w:r>
       <w:r>
@@ -3777,17 +3787,7 @@
           <w:sz w:val="22"/>
           <w:szCs w:val="22"/>
         </w:rPr>
-        <w:t>${fechaAcuerdo</w:t>
-      </w:r>
-      <w:r>
-        <w:rPr>
-          <w:rFonts w:ascii="Calibri Light" w:eastAsia="Arial" w:hAnsi="Calibri Light" w:cs="Arial"/>
-          <w:b/>
-          <w:color w:val="111111"/>
-          <w:sz w:val="22"/>
-          <w:szCs w:val="22"/>
-        </w:rPr>
-        <w:t>}</w:t>
+        <w:t>${fechaAcuerdo}</w:t>
       </w:r>
       <w:r>
         <w:rPr>
@@ -3923,16 +3923,7 @@
           <w:sz w:val="24"/>
           <w:szCs w:val="24"/>
         </w:rPr>
-        <w:t xml:space="preserve">en </w:t>
-      </w:r>
-      <w:proofErr w:type="gramStart"/>
-      <w:r>
-        <w:rPr>
-          <w:rFonts w:ascii="Calibri Light" w:eastAsia="Arial" w:hAnsi="Calibri Light" w:cs="Arial"/>
-          <w:sz w:val="24"/>
-          <w:szCs w:val="24"/>
-        </w:rPr>
-        <w:t>horario:</w:t>
+        <w:t>en horario:</w:t>
       </w:r>
       <w:r>
         <w:rPr>
@@ -3943,9 +3934,8 @@
           <w:szCs w:val="19"/>
           <w:lang w:eastAsia="es-SV"/>
         </w:rPr>
-        <w:t>$</w:t>
-      </w:r>
-      <w:proofErr w:type="gramEnd"/>
+        <w:t>${horarioAdicional}</w:t>
+      </w:r>
       <w:r>
         <w:rPr>
           <w:rFonts w:ascii="Calibri Light" w:eastAsia="Calibri" w:hAnsi="Calibri Light"/>
@@ -3955,21 +3945,18 @@
           <w:szCs w:val="19"/>
           <w:lang w:eastAsia="es-SV"/>
         </w:rPr>
-        <w:t>{</w:t>
-      </w:r>
-      <w:proofErr w:type="spellStart"/>
+        <w:t xml:space="preserve">. </w:t>
+      </w:r>
       <w:r>
         <w:rPr>
           <w:rFonts w:ascii="Calibri Light" w:eastAsia="Calibri" w:hAnsi="Calibri Light"/>
-          <w:b/>
           <w:noProof w:val="0"/>
           <w:sz w:val="24"/>
           <w:szCs w:val="19"/>
           <w:lang w:eastAsia="es-SV"/>
         </w:rPr>
-        <w:t>horarioAdicional</w:t>
-      </w:r>
-      <w:proofErr w:type="spellEnd"/>
+        <w:t>Con jornada laboral</w:t>
+      </w:r>
       <w:r>
         <w:rPr>
           <w:rFonts w:ascii="Calibri Light" w:eastAsia="Calibri" w:hAnsi="Calibri Light"/>
@@ -3979,18 +3966,36 @@
           <w:szCs w:val="19"/>
           <w:lang w:eastAsia="es-SV"/>
         </w:rPr>
-        <w:t>}</w:t>
+        <w:t xml:space="preserve"> </w:t>
       </w:r>
       <w:r>
         <w:rPr>
           <w:rFonts w:ascii="Calibri Light" w:eastAsia="Calibri" w:hAnsi="Calibri Light"/>
-          <w:b/>
           <w:noProof w:val="0"/>
           <w:sz w:val="24"/>
           <w:szCs w:val="19"/>
           <w:lang w:eastAsia="es-SV"/>
         </w:rPr>
-        <w:t xml:space="preserve">. </w:t>
+        <w:t xml:space="preserve">total de </w:t>
+      </w:r>
+      <w:r>
+        <w:rPr>
+          <w:rFonts w:ascii="Calibri Light" w:eastAsia="Arial" w:hAnsi="Calibri Light" w:cs="Arial"/>
+          <w:b/>
+          <w:w w:val="110"/>
+          <w:sz w:val="24"/>
+          <w:szCs w:val="24"/>
+        </w:rPr>
+        <w:t>${horasSemanales}</w:t>
+      </w:r>
+      <w:r>
+        <w:rPr>
+          <w:rFonts w:ascii="Calibri Light" w:eastAsia="Arial" w:hAnsi="Calibri Light" w:cs="Arial"/>
+          <w:w w:val="110"/>
+          <w:sz w:val="24"/>
+          <w:szCs w:val="24"/>
+        </w:rPr>
+        <w:t xml:space="preserve"> </w:t>
       </w:r>
       <w:r>
         <w:rPr>
@@ -4000,79 +4005,7 @@
           <w:szCs w:val="19"/>
           <w:lang w:eastAsia="es-SV"/>
         </w:rPr>
-        <w:t>Con jornada laboral</w:t>
-      </w:r>
-      <w:r>
-        <w:rPr>
-          <w:rFonts w:ascii="Calibri Light" w:eastAsia="Calibri" w:hAnsi="Calibri Light"/>
-          <w:b/>
-          <w:noProof w:val="0"/>
-          <w:sz w:val="24"/>
-          <w:szCs w:val="19"/>
-          <w:lang w:eastAsia="es-SV"/>
-        </w:rPr>
-        <w:t xml:space="preserve"> </w:t>
-      </w:r>
-      <w:r>
-        <w:rPr>
-          <w:rFonts w:ascii="Calibri Light" w:eastAsia="Calibri" w:hAnsi="Calibri Light"/>
-          <w:noProof w:val="0"/>
-          <w:sz w:val="24"/>
-          <w:szCs w:val="19"/>
-          <w:lang w:eastAsia="es-SV"/>
-        </w:rPr>
-        <w:t xml:space="preserve">total de </w:t>
-      </w:r>
-      <w:r>
-        <w:rPr>
-          <w:rFonts w:ascii="Calibri Light" w:eastAsia="Arial" w:hAnsi="Calibri Light" w:cs="Arial"/>
-          <w:b/>
-          <w:w w:val="110"/>
-          <w:sz w:val="24"/>
-          <w:szCs w:val="24"/>
-        </w:rPr>
-        <w:t>${</w:t>
-      </w:r>
-      <w:proofErr w:type="gramStart"/>
-      <w:r>
-        <w:rPr>
-          <w:rFonts w:ascii="Calibri Light" w:eastAsia="Arial" w:hAnsi="Calibri Light" w:cs="Arial"/>
-          <w:b/>
-          <w:w w:val="110"/>
-          <w:sz w:val="24"/>
-          <w:szCs w:val="24"/>
-        </w:rPr>
-        <w:t>horasSemanales}</w:t>
-      </w:r>
-      <w:r>
-        <w:rPr>
-          <w:rFonts w:ascii="Calibri Light" w:eastAsia="Arial" w:hAnsi="Calibri Light" w:cs="Arial"/>
-          <w:w w:val="110"/>
-          <w:sz w:val="24"/>
-          <w:szCs w:val="24"/>
-        </w:rPr>
-        <w:t xml:space="preserve"> </w:t>
-      </w:r>
-      <w:r>
-        <w:rPr>
-          <w:rFonts w:ascii="Calibri Light" w:eastAsia="Calibri" w:hAnsi="Calibri Light"/>
-          <w:noProof w:val="0"/>
-          <w:sz w:val="24"/>
-          <w:szCs w:val="19"/>
-          <w:lang w:eastAsia="es-SV"/>
-        </w:rPr>
-        <w:t xml:space="preserve"> horas</w:t>
-      </w:r>
-      <w:proofErr w:type="gramEnd"/>
-      <w:r>
-        <w:rPr>
-          <w:rFonts w:ascii="Calibri Light" w:eastAsia="Calibri" w:hAnsi="Calibri Light"/>
-          <w:noProof w:val="0"/>
-          <w:sz w:val="24"/>
-          <w:szCs w:val="19"/>
-          <w:lang w:eastAsia="es-SV"/>
-        </w:rPr>
-        <w:t xml:space="preserve">, total de horas ejecutadas en el periodo </w:t>
+        <w:t xml:space="preserve"> horas, total de horas ejecutadas en el periodo </w:t>
       </w:r>
       <w:r>
         <w:rPr>
@@ -5654,8 +5587,6 @@
           <w:szCs w:val="24"/>
         </w:rPr>
       </w:pPr>
-      <w:bookmarkStart w:id="0" w:name="_GoBack"/>
-      <w:bookmarkEnd w:id="0"/>
     </w:p>
     <w:sectPr>
       <w:headerReference w:type="default" r:id="rId10"/>
@@ -5671,7 +5602,7 @@
 </file>
 
 <file path=word/endnotes.xml><?xml version="1.0" encoding="utf-8"?>
-<w:endnotes xmlns:wpc="http://schemas.microsoft.com/office/word/2010/wordprocessingCanvas" xmlns:cx="http://schemas.microsoft.com/office/drawing/2014/chartex" xmlns:cx1="http://schemas.microsoft.com/office/drawing/2015/9/8/chartex" xmlns:cx2="http://schemas.microsoft.com/office/drawing/2015/10/21/chartex" xmlns:cx3="http://schemas.microsoft.com/office/drawing/2016/5/9/chartex" xmlns:cx4="http://schemas.microsoft.com/office/drawing/2016/5/10/chartex" xmlns:cx5="http://schemas.microsoft.com/office/drawing/2016/5/11/chartex" xmlns:cx6="http://schemas.microsoft.com/office/drawing/2016/5/12/chartex" xmlns:cx7="http://schemas.microsoft.com/office/drawing/2016/5/13/chartex" xmlns:cx8="http://schemas.microsoft.com/office/drawing/2016/5/14/chartex" xmlns:mc="http://schemas.openxmlformats.org/markup-compatibility/2006" xmlns:aink="http://schemas.microsoft.com/office/drawing/2016/ink" xmlns:am3d="http://schemas.microsoft.com/office/drawing/2017/model3d" xmlns:o="urn:schemas-microsoft-com:office:office" xmlns:r="http://schemas.openxmlformats.org/officeDocument/2006/relationships" xmlns:m="http://schemas.openxmlformats.org/officeDocument/2006/math" xmlns:v="urn:schemas-microsoft-com:vml" xmlns:wp14="http://schemas.microsoft.com/office/word/2010/wordprocessingDrawing" xmlns:wp="http://schemas.openxmlformats.org/drawingml/2006/wordprocessingDrawing" xmlns:w10="urn:schemas-microsoft-com:office:word" xmlns:w="http://schemas.openxmlformats.org/wordprocessingml/2006/main" xmlns:w14="http://schemas.microsoft.com/office/word/2010/wordml" xmlns:w15="http://schemas.microsoft.com/office/word/2012/wordml" xmlns:w16cid="http://schemas.microsoft.com/office/word/2016/wordml/cid" xmlns:w16se="http://schemas.microsoft.com/office/word/2015/wordml/symex" xmlns:wpg="http://schemas.microsoft.com/office/word/2010/wordprocessingGroup" xmlns:wpi="http://schemas.microsoft.com/office/word/2010/wordprocessingInk" xmlns:wne="http://schemas.microsoft.com/office/word/2006/wordml" xmlns:wps="http://schemas.microsoft.com/office/word/2010/wordprocessingShape" mc:Ignorable="w14 w15 w16se w16cid wp14">
+<w:endnotes xmlns:wpc="http://schemas.microsoft.com/office/word/2010/wordprocessingCanvas" xmlns:cx="http://schemas.microsoft.com/office/drawing/2014/chartex" xmlns:cx1="http://schemas.microsoft.com/office/drawing/2015/9/8/chartex" xmlns:cx2="http://schemas.microsoft.com/office/drawing/2015/10/21/chartex" xmlns:cx3="http://schemas.microsoft.com/office/drawing/2016/5/9/chartex" xmlns:cx4="http://schemas.microsoft.com/office/drawing/2016/5/10/chartex" xmlns:cx5="http://schemas.microsoft.com/office/drawing/2016/5/11/chartex" xmlns:cx6="http://schemas.microsoft.com/office/drawing/2016/5/12/chartex" xmlns:cx7="http://schemas.microsoft.com/office/drawing/2016/5/13/chartex" xmlns:cx8="http://schemas.microsoft.com/office/drawing/2016/5/14/chartex" xmlns:mc="http://schemas.openxmlformats.org/markup-compatibility/2006" xmlns:aink="http://schemas.microsoft.com/office/drawing/2016/ink" xmlns:am3d="http://schemas.microsoft.com/office/drawing/2017/model3d" xmlns:o="urn:schemas-microsoft-com:office:office" xmlns:r="http://schemas.openxmlformats.org/officeDocument/2006/relationships" xmlns:m="http://schemas.openxmlformats.org/officeDocument/2006/math" xmlns:v="urn:schemas-microsoft-com:vml" xmlns:wp14="http://schemas.microsoft.com/office/word/2010/wordprocessingDrawing" xmlns:wp="http://schemas.openxmlformats.org/drawingml/2006/wordprocessingDrawing" xmlns:w10="urn:schemas-microsoft-com:office:word" xmlns:w="http://schemas.openxmlformats.org/wordprocessingml/2006/main" xmlns:w14="http://schemas.microsoft.com/office/word/2010/wordml" xmlns:w15="http://schemas.microsoft.com/office/word/2012/wordml" xmlns:w16cex="http://schemas.microsoft.com/office/word/2018/wordml/cex" xmlns:w16cid="http://schemas.microsoft.com/office/word/2016/wordml/cid" xmlns:w16="http://schemas.microsoft.com/office/word/2018/wordml" xmlns:w16sdtdh="http://schemas.microsoft.com/office/word/2020/wordml/sdtdatahash" xmlns:w16se="http://schemas.microsoft.com/office/word/2015/wordml/symex" xmlns:wpg="http://schemas.microsoft.com/office/word/2010/wordprocessingGroup" xmlns:wpi="http://schemas.microsoft.com/office/word/2010/wordprocessingInk" xmlns:wne="http://schemas.microsoft.com/office/word/2006/wordml" xmlns:wps="http://schemas.microsoft.com/office/word/2010/wordprocessingShape" mc:Ignorable="w14 w15 w16se w16cid w16 w16cex w16sdtdh wp14">
   <w:endnote w:type="separator" w:id="-1">
     <w:p>
       <w:r>
@@ -5690,7 +5621,7 @@
 </file>
 
 <file path=word/footer1.xml><?xml version="1.0" encoding="utf-8"?>
-<w:ftr xmlns:wpc="http://schemas.microsoft.com/office/word/2010/wordprocessingCanvas" xmlns:cx="http://schemas.microsoft.com/office/drawing/2014/chartex" xmlns:cx1="http://schemas.microsoft.com/office/drawing/2015/9/8/chartex" xmlns:cx2="http://schemas.microsoft.com/office/drawing/2015/10/21/chartex" xmlns:cx3="http://schemas.microsoft.com/office/drawing/2016/5/9/chartex" xmlns:cx4="http://schemas.microsoft.com/office/drawing/2016/5/10/chartex" xmlns:cx5="http://schemas.microsoft.com/office/drawing/2016/5/11/chartex" xmlns:cx6="http://schemas.microsoft.com/office/drawing/2016/5/12/chartex" xmlns:cx7="http://schemas.microsoft.com/office/drawing/2016/5/13/chartex" xmlns:cx8="http://schemas.microsoft.com/office/drawing/2016/5/14/chartex" xmlns:mc="http://schemas.openxmlformats.org/markup-compatibility/2006" xmlns:aink="http://schemas.microsoft.com/office/drawing/2016/ink" xmlns:am3d="http://schemas.microsoft.com/office/drawing/2017/model3d" xmlns:o="urn:schemas-microsoft-com:office:office" xmlns:r="http://schemas.openxmlformats.org/officeDocument/2006/relationships" xmlns:m="http://schemas.openxmlformats.org/officeDocument/2006/math" xmlns:v="urn:schemas-microsoft-com:vml" xmlns:wp14="http://schemas.microsoft.com/office/word/2010/wordprocessingDrawing" xmlns:wp="http://schemas.openxmlformats.org/drawingml/2006/wordprocessingDrawing" xmlns:w10="urn:schemas-microsoft-com:office:word" xmlns:w="http://schemas.openxmlformats.org/wordprocessingml/2006/main" xmlns:w14="http://schemas.microsoft.com/office/word/2010/wordml" xmlns:w15="http://schemas.microsoft.com/office/word/2012/wordml" xmlns:w16cid="http://schemas.microsoft.com/office/word/2016/wordml/cid" xmlns:w16se="http://schemas.microsoft.com/office/word/2015/wordml/symex" xmlns:wpg="http://schemas.microsoft.com/office/word/2010/wordprocessingGroup" xmlns:wpi="http://schemas.microsoft.com/office/word/2010/wordprocessingInk" xmlns:wne="http://schemas.microsoft.com/office/word/2006/wordml" xmlns:wps="http://schemas.microsoft.com/office/word/2010/wordprocessingShape" mc:Ignorable="w14 w15 w16se w16cid wp14">
+<w:ftr xmlns:wpc="http://schemas.microsoft.com/office/word/2010/wordprocessingCanvas" xmlns:cx="http://schemas.microsoft.com/office/drawing/2014/chartex" xmlns:cx1="http://schemas.microsoft.com/office/drawing/2015/9/8/chartex" xmlns:cx2="http://schemas.microsoft.com/office/drawing/2015/10/21/chartex" xmlns:cx3="http://schemas.microsoft.com/office/drawing/2016/5/9/chartex" xmlns:cx4="http://schemas.microsoft.com/office/drawing/2016/5/10/chartex" xmlns:cx5="http://schemas.microsoft.com/office/drawing/2016/5/11/chartex" xmlns:cx6="http://schemas.microsoft.com/office/drawing/2016/5/12/chartex" xmlns:cx7="http://schemas.microsoft.com/office/drawing/2016/5/13/chartex" xmlns:cx8="http://schemas.microsoft.com/office/drawing/2016/5/14/chartex" xmlns:mc="http://schemas.openxmlformats.org/markup-compatibility/2006" xmlns:aink="http://schemas.microsoft.com/office/drawing/2016/ink" xmlns:am3d="http://schemas.microsoft.com/office/drawing/2017/model3d" xmlns:o="urn:schemas-microsoft-com:office:office" xmlns:r="http://schemas.openxmlformats.org/officeDocument/2006/relationships" xmlns:m="http://schemas.openxmlformats.org/officeDocument/2006/math" xmlns:v="urn:schemas-microsoft-com:vml" xmlns:wp14="http://schemas.microsoft.com/office/word/2010/wordprocessingDrawing" xmlns:wp="http://schemas.openxmlformats.org/drawingml/2006/wordprocessingDrawing" xmlns:w10="urn:schemas-microsoft-com:office:word" xmlns:w="http://schemas.openxmlformats.org/wordprocessingml/2006/main" xmlns:w14="http://schemas.microsoft.com/office/word/2010/wordml" xmlns:w15="http://schemas.microsoft.com/office/word/2012/wordml" xmlns:w16cex="http://schemas.microsoft.com/office/word/2018/wordml/cex" xmlns:w16cid="http://schemas.microsoft.com/office/word/2016/wordml/cid" xmlns:w16="http://schemas.microsoft.com/office/word/2018/wordml" xmlns:w16sdtdh="http://schemas.microsoft.com/office/word/2020/wordml/sdtdatahash" xmlns:w16se="http://schemas.microsoft.com/office/word/2015/wordml/symex" xmlns:wpg="http://schemas.microsoft.com/office/word/2010/wordprocessingGroup" xmlns:wpi="http://schemas.microsoft.com/office/word/2010/wordprocessingInk" xmlns:wne="http://schemas.microsoft.com/office/word/2006/wordml" xmlns:wps="http://schemas.microsoft.com/office/word/2010/wordprocessingShape" mc:Ignorable="w14 w15 w16se w16cid w16 w16cex w16sdtdh wp14">
   <w:p>
     <w:pPr>
       <w:spacing w:line="0" w:lineRule="atLeast"/>
@@ -5704,7 +5635,7 @@
 </file>
 
 <file path=word/footer2.xml><?xml version="1.0" encoding="utf-8"?>
-<w:ftr xmlns:wpc="http://schemas.microsoft.com/office/word/2010/wordprocessingCanvas" xmlns:cx="http://schemas.microsoft.com/office/drawing/2014/chartex" xmlns:cx1="http://schemas.microsoft.com/office/drawing/2015/9/8/chartex" xmlns:cx2="http://schemas.microsoft.com/office/drawing/2015/10/21/chartex" xmlns:cx3="http://schemas.microsoft.com/office/drawing/2016/5/9/chartex" xmlns:cx4="http://schemas.microsoft.com/office/drawing/2016/5/10/chartex" xmlns:cx5="http://schemas.microsoft.com/office/drawing/2016/5/11/chartex" xmlns:cx6="http://schemas.microsoft.com/office/drawing/2016/5/12/chartex" xmlns:cx7="http://schemas.microsoft.com/office/drawing/2016/5/13/chartex" xmlns:cx8="http://schemas.microsoft.com/office/drawing/2016/5/14/chartex" xmlns:mc="http://schemas.openxmlformats.org/markup-compatibility/2006" xmlns:aink="http://schemas.microsoft.com/office/drawing/2016/ink" xmlns:am3d="http://schemas.microsoft.com/office/drawing/2017/model3d" xmlns:o="urn:schemas-microsoft-com:office:office" xmlns:r="http://schemas.openxmlformats.org/officeDocument/2006/relationships" xmlns:m="http://schemas.openxmlformats.org/officeDocument/2006/math" xmlns:v="urn:schemas-microsoft-com:vml" xmlns:wp14="http://schemas.microsoft.com/office/word/2010/wordprocessingDrawing" xmlns:wp="http://schemas.openxmlformats.org/drawingml/2006/wordprocessingDrawing" xmlns:w10="urn:schemas-microsoft-com:office:word" xmlns:w="http://schemas.openxmlformats.org/wordprocessingml/2006/main" xmlns:w14="http://schemas.microsoft.com/office/word/2010/wordml" xmlns:w15="http://schemas.microsoft.com/office/word/2012/wordml" xmlns:w16cid="http://schemas.microsoft.com/office/word/2016/wordml/cid" xmlns:w16se="http://schemas.microsoft.com/office/word/2015/wordml/symex" xmlns:wpg="http://schemas.microsoft.com/office/word/2010/wordprocessingGroup" xmlns:wpi="http://schemas.microsoft.com/office/word/2010/wordprocessingInk" xmlns:wne="http://schemas.microsoft.com/office/word/2006/wordml" xmlns:wps="http://schemas.microsoft.com/office/word/2010/wordprocessingShape" mc:Ignorable="w14 w15 w16se w16cid wp14">
+<w:ftr xmlns:wpc="http://schemas.microsoft.com/office/word/2010/wordprocessingCanvas" xmlns:cx="http://schemas.microsoft.com/office/drawing/2014/chartex" xmlns:cx1="http://schemas.microsoft.com/office/drawing/2015/9/8/chartex" xmlns:cx2="http://schemas.microsoft.com/office/drawing/2015/10/21/chartex" xmlns:cx3="http://schemas.microsoft.com/office/drawing/2016/5/9/chartex" xmlns:cx4="http://schemas.microsoft.com/office/drawing/2016/5/10/chartex" xmlns:cx5="http://schemas.microsoft.com/office/drawing/2016/5/11/chartex" xmlns:cx6="http://schemas.microsoft.com/office/drawing/2016/5/12/chartex" xmlns:cx7="http://schemas.microsoft.com/office/drawing/2016/5/13/chartex" xmlns:cx8="http://schemas.microsoft.com/office/drawing/2016/5/14/chartex" xmlns:mc="http://schemas.openxmlformats.org/markup-compatibility/2006" xmlns:aink="http://schemas.microsoft.com/office/drawing/2016/ink" xmlns:am3d="http://schemas.microsoft.com/office/drawing/2017/model3d" xmlns:o="urn:schemas-microsoft-com:office:office" xmlns:r="http://schemas.openxmlformats.org/officeDocument/2006/relationships" xmlns:m="http://schemas.openxmlformats.org/officeDocument/2006/math" xmlns:v="urn:schemas-microsoft-com:vml" xmlns:wp14="http://schemas.microsoft.com/office/word/2010/wordprocessingDrawing" xmlns:wp="http://schemas.openxmlformats.org/drawingml/2006/wordprocessingDrawing" xmlns:w10="urn:schemas-microsoft-com:office:word" xmlns:w="http://schemas.openxmlformats.org/wordprocessingml/2006/main" xmlns:w14="http://schemas.microsoft.com/office/word/2010/wordml" xmlns:w15="http://schemas.microsoft.com/office/word/2012/wordml" xmlns:w16cex="http://schemas.microsoft.com/office/word/2018/wordml/cex" xmlns:w16cid="http://schemas.microsoft.com/office/word/2016/wordml/cid" xmlns:w16="http://schemas.microsoft.com/office/word/2018/wordml" xmlns:w16sdtdh="http://schemas.microsoft.com/office/word/2020/wordml/sdtdatahash" xmlns:w16se="http://schemas.microsoft.com/office/word/2015/wordml/symex" xmlns:wpg="http://schemas.microsoft.com/office/word/2010/wordprocessingGroup" xmlns:wpi="http://schemas.microsoft.com/office/word/2010/wordprocessingInk" xmlns:wne="http://schemas.microsoft.com/office/word/2006/wordml" xmlns:wps="http://schemas.microsoft.com/office/word/2010/wordprocessingShape" mc:Ignorable="w14 w15 w16se w16cid w16 w16cex w16sdtdh wp14">
   <w:p>
     <w:pPr>
       <w:spacing w:line="0" w:lineRule="atLeast"/>
@@ -5718,7 +5649,7 @@
 </file>
 
 <file path=word/footnotes.xml><?xml version="1.0" encoding="utf-8"?>
-<w:footnotes xmlns:wpc="http://schemas.microsoft.com/office/word/2010/wordprocessingCanvas" xmlns:cx="http://schemas.microsoft.com/office/drawing/2014/chartex" xmlns:cx1="http://schemas.microsoft.com/office/drawing/2015/9/8/chartex" xmlns:cx2="http://schemas.microsoft.com/office/drawing/2015/10/21/chartex" xmlns:cx3="http://schemas.microsoft.com/office/drawing/2016/5/9/chartex" xmlns:cx4="http://schemas.microsoft.com/office/drawing/2016/5/10/chartex" xmlns:cx5="http://schemas.microsoft.com/office/drawing/2016/5/11/chartex" xmlns:cx6="http://schemas.microsoft.com/office/drawing/2016/5/12/chartex" xmlns:cx7="http://schemas.microsoft.com/office/drawing/2016/5/13/chartex" xmlns:cx8="http://schemas.microsoft.com/office/drawing/2016/5/14/chartex" xmlns:mc="http://schemas.openxmlformats.org/markup-compatibility/2006" xmlns:aink="http://schemas.microsoft.com/office/drawing/2016/ink" xmlns:am3d="http://schemas.microsoft.com/office/drawing/2017/model3d" xmlns:o="urn:schemas-microsoft-com:office:office" xmlns:r="http://schemas.openxmlformats.org/officeDocument/2006/relationships" xmlns:m="http://schemas.openxmlformats.org/officeDocument/2006/math" xmlns:v="urn:schemas-microsoft-com:vml" xmlns:wp14="http://schemas.microsoft.com/office/word/2010/wordprocessingDrawing" xmlns:wp="http://schemas.openxmlformats.org/drawingml/2006/wordprocessingDrawing" xmlns:w10="urn:schemas-microsoft-com:office:word" xmlns:w="http://schemas.openxmlformats.org/wordprocessingml/2006/main" xmlns:w14="http://schemas.microsoft.com/office/word/2010/wordml" xmlns:w15="http://schemas.microsoft.com/office/word/2012/wordml" xmlns:w16cid="http://schemas.microsoft.com/office/word/2016/wordml/cid" xmlns:w16se="http://schemas.microsoft.com/office/word/2015/wordml/symex" xmlns:wpg="http://schemas.microsoft.com/office/word/2010/wordprocessingGroup" xmlns:wpi="http://schemas.microsoft.com/office/word/2010/wordprocessingInk" xmlns:wne="http://schemas.microsoft.com/office/word/2006/wordml" xmlns:wps="http://schemas.microsoft.com/office/word/2010/wordprocessingShape" mc:Ignorable="w14 w15 w16se w16cid wp14">
+<w:footnotes xmlns:wpc="http://schemas.microsoft.com/office/word/2010/wordprocessingCanvas" xmlns:cx="http://schemas.microsoft.com/office/drawing/2014/chartex" xmlns:cx1="http://schemas.microsoft.com/office/drawing/2015/9/8/chartex" xmlns:cx2="http://schemas.microsoft.com/office/drawing/2015/10/21/chartex" xmlns:cx3="http://schemas.microsoft.com/office/drawing/2016/5/9/chartex" xmlns:cx4="http://schemas.microsoft.com/office/drawing/2016/5/10/chartex" xmlns:cx5="http://schemas.microsoft.com/office/drawing/2016/5/11/chartex" xmlns:cx6="http://schemas.microsoft.com/office/drawing/2016/5/12/chartex" xmlns:cx7="http://schemas.microsoft.com/office/drawing/2016/5/13/chartex" xmlns:cx8="http://schemas.microsoft.com/office/drawing/2016/5/14/chartex" xmlns:mc="http://schemas.openxmlformats.org/markup-compatibility/2006" xmlns:aink="http://schemas.microsoft.com/office/drawing/2016/ink" xmlns:am3d="http://schemas.microsoft.com/office/drawing/2017/model3d" xmlns:o="urn:schemas-microsoft-com:office:office" xmlns:r="http://schemas.openxmlformats.org/officeDocument/2006/relationships" xmlns:m="http://schemas.openxmlformats.org/officeDocument/2006/math" xmlns:v="urn:schemas-microsoft-com:vml" xmlns:wp14="http://schemas.microsoft.com/office/word/2010/wordprocessingDrawing" xmlns:wp="http://schemas.openxmlformats.org/drawingml/2006/wordprocessingDrawing" xmlns:w10="urn:schemas-microsoft-com:office:word" xmlns:w="http://schemas.openxmlformats.org/wordprocessingml/2006/main" xmlns:w14="http://schemas.microsoft.com/office/word/2010/wordml" xmlns:w15="http://schemas.microsoft.com/office/word/2012/wordml" xmlns:w16cex="http://schemas.microsoft.com/office/word/2018/wordml/cex" xmlns:w16cid="http://schemas.microsoft.com/office/word/2016/wordml/cid" xmlns:w16="http://schemas.microsoft.com/office/word/2018/wordml" xmlns:w16sdtdh="http://schemas.microsoft.com/office/word/2020/wordml/sdtdatahash" xmlns:w16se="http://schemas.microsoft.com/office/word/2015/wordml/symex" xmlns:wpg="http://schemas.microsoft.com/office/word/2010/wordprocessingGroup" xmlns:wpi="http://schemas.microsoft.com/office/word/2010/wordprocessingInk" xmlns:wne="http://schemas.microsoft.com/office/word/2006/wordml" xmlns:wps="http://schemas.microsoft.com/office/word/2010/wordprocessingShape" mc:Ignorable="w14 w15 w16se w16cid w16 w16cex w16sdtdh wp14">
   <w:footnote w:type="separator" w:id="-1">
     <w:p>
       <w:r>
@@ -5737,7 +5668,7 @@
 </file>
 
 <file path=word/header1.xml><?xml version="1.0" encoding="utf-8"?>
-<w:hdr xmlns:wpc="http://schemas.microsoft.com/office/word/2010/wordprocessingCanvas" xmlns:cx="http://schemas.microsoft.com/office/drawing/2014/chartex" xmlns:cx1="http://schemas.microsoft.com/office/drawing/2015/9/8/chartex" xmlns:cx2="http://schemas.microsoft.com/office/drawing/2015/10/21/chartex" xmlns:cx3="http://schemas.microsoft.com/office/drawing/2016/5/9/chartex" xmlns:cx4="http://schemas.microsoft.com/office/drawing/2016/5/10/chartex" xmlns:cx5="http://schemas.microsoft.com/office/drawing/2016/5/11/chartex" xmlns:cx6="http://schemas.microsoft.com/office/drawing/2016/5/12/chartex" xmlns:cx7="http://schemas.microsoft.com/office/drawing/2016/5/13/chartex" xmlns:cx8="http://schemas.microsoft.com/office/drawing/2016/5/14/chartex" xmlns:mc="http://schemas.openxmlformats.org/markup-compatibility/2006" xmlns:aink="http://schemas.microsoft.com/office/drawing/2016/ink" xmlns:am3d="http://schemas.microsoft.com/office/drawing/2017/model3d" xmlns:o="urn:schemas-microsoft-com:office:office" xmlns:r="http://schemas.openxmlformats.org/officeDocument/2006/relationships" xmlns:m="http://schemas.openxmlformats.org/officeDocument/2006/math" xmlns:v="urn:schemas-microsoft-com:vml" xmlns:wp14="http://schemas.microsoft.com/office/word/2010/wordprocessingDrawing" xmlns:wp="http://schemas.openxmlformats.org/drawingml/2006/wordprocessingDrawing" xmlns:w10="urn:schemas-microsoft-com:office:word" xmlns:w="http://schemas.openxmlformats.org/wordprocessingml/2006/main" xmlns:w14="http://schemas.microsoft.com/office/word/2010/wordml" xmlns:w15="http://schemas.microsoft.com/office/word/2012/wordml" xmlns:w16cid="http://schemas.microsoft.com/office/word/2016/wordml/cid" xmlns:w16se="http://schemas.microsoft.com/office/word/2015/wordml/symex" xmlns:wpg="http://schemas.microsoft.com/office/word/2010/wordprocessingGroup" xmlns:wpi="http://schemas.microsoft.com/office/word/2010/wordprocessingInk" xmlns:wne="http://schemas.microsoft.com/office/word/2006/wordml" xmlns:wps="http://schemas.microsoft.com/office/word/2010/wordprocessingShape" mc:Ignorable="w14 w15 w16se w16cid wp14">
+<w:hdr xmlns:wpc="http://schemas.microsoft.com/office/word/2010/wordprocessingCanvas" xmlns:cx="http://schemas.microsoft.com/office/drawing/2014/chartex" xmlns:cx1="http://schemas.microsoft.com/office/drawing/2015/9/8/chartex" xmlns:cx2="http://schemas.microsoft.com/office/drawing/2015/10/21/chartex" xmlns:cx3="http://schemas.microsoft.com/office/drawing/2016/5/9/chartex" xmlns:cx4="http://schemas.microsoft.com/office/drawing/2016/5/10/chartex" xmlns:cx5="http://schemas.microsoft.com/office/drawing/2016/5/11/chartex" xmlns:cx6="http://schemas.microsoft.com/office/drawing/2016/5/12/chartex" xmlns:cx7="http://schemas.microsoft.com/office/drawing/2016/5/13/chartex" xmlns:cx8="http://schemas.microsoft.com/office/drawing/2016/5/14/chartex" xmlns:mc="http://schemas.openxmlformats.org/markup-compatibility/2006" xmlns:aink="http://schemas.microsoft.com/office/drawing/2016/ink" xmlns:am3d="http://schemas.microsoft.com/office/drawing/2017/model3d" xmlns:o="urn:schemas-microsoft-com:office:office" xmlns:r="http://schemas.openxmlformats.org/officeDocument/2006/relationships" xmlns:m="http://schemas.openxmlformats.org/officeDocument/2006/math" xmlns:v="urn:schemas-microsoft-com:vml" xmlns:wp14="http://schemas.microsoft.com/office/word/2010/wordprocessingDrawing" xmlns:wp="http://schemas.openxmlformats.org/drawingml/2006/wordprocessingDrawing" xmlns:w10="urn:schemas-microsoft-com:office:word" xmlns:w="http://schemas.openxmlformats.org/wordprocessingml/2006/main" xmlns:w14="http://schemas.microsoft.com/office/word/2010/wordml" xmlns:w15="http://schemas.microsoft.com/office/word/2012/wordml" xmlns:w16cex="http://schemas.microsoft.com/office/word/2018/wordml/cex" xmlns:w16cid="http://schemas.microsoft.com/office/word/2016/wordml/cid" xmlns:w16="http://schemas.microsoft.com/office/word/2018/wordml" xmlns:w16sdtdh="http://schemas.microsoft.com/office/word/2020/wordml/sdtdatahash" xmlns:w16se="http://schemas.microsoft.com/office/word/2015/wordml/symex" xmlns:wpg="http://schemas.microsoft.com/office/word/2010/wordprocessingGroup" xmlns:wpi="http://schemas.microsoft.com/office/word/2010/wordprocessingInk" xmlns:wne="http://schemas.microsoft.com/office/word/2006/wordml" xmlns:wps="http://schemas.microsoft.com/office/word/2010/wordprocessingShape" mc:Ignorable="w14 w15 w16se w16cid w16 w16cex w16sdtdh wp14">
   <w:p>
     <w:pPr>
       <w:pStyle w:val="Encabezado"/>
@@ -5939,7 +5870,7 @@
 </file>
 
 <file path=word/header2.xml><?xml version="1.0" encoding="utf-8"?>
-<w:hdr xmlns:wpc="http://schemas.microsoft.com/office/word/2010/wordprocessingCanvas" xmlns:cx="http://schemas.microsoft.com/office/drawing/2014/chartex" xmlns:cx1="http://schemas.microsoft.com/office/drawing/2015/9/8/chartex" xmlns:cx2="http://schemas.microsoft.com/office/drawing/2015/10/21/chartex" xmlns:cx3="http://schemas.microsoft.com/office/drawing/2016/5/9/chartex" xmlns:cx4="http://schemas.microsoft.com/office/drawing/2016/5/10/chartex" xmlns:cx5="http://schemas.microsoft.com/office/drawing/2016/5/11/chartex" xmlns:cx6="http://schemas.microsoft.com/office/drawing/2016/5/12/chartex" xmlns:cx7="http://schemas.microsoft.com/office/drawing/2016/5/13/chartex" xmlns:cx8="http://schemas.microsoft.com/office/drawing/2016/5/14/chartex" xmlns:mc="http://schemas.openxmlformats.org/markup-compatibility/2006" xmlns:aink="http://schemas.microsoft.com/office/drawing/2016/ink" xmlns:am3d="http://schemas.microsoft.com/office/drawing/2017/model3d" xmlns:o="urn:schemas-microsoft-com:office:office" xmlns:r="http://schemas.openxmlformats.org/officeDocument/2006/relationships" xmlns:m="http://schemas.openxmlformats.org/officeDocument/2006/math" xmlns:v="urn:schemas-microsoft-com:vml" xmlns:wp14="http://schemas.microsoft.com/office/word/2010/wordprocessingDrawing" xmlns:wp="http://schemas.openxmlformats.org/drawingml/2006/wordprocessingDrawing" xmlns:w10="urn:schemas-microsoft-com:office:word" xmlns:w="http://schemas.openxmlformats.org/wordprocessingml/2006/main" xmlns:w14="http://schemas.microsoft.com/office/word/2010/wordml" xmlns:w15="http://schemas.microsoft.com/office/word/2012/wordml" xmlns:w16cid="http://schemas.microsoft.com/office/word/2016/wordml/cid" xmlns:w16se="http://schemas.microsoft.com/office/word/2015/wordml/symex" xmlns:wpg="http://schemas.microsoft.com/office/word/2010/wordprocessingGroup" xmlns:wpi="http://schemas.microsoft.com/office/word/2010/wordprocessingInk" xmlns:wne="http://schemas.microsoft.com/office/word/2006/wordml" xmlns:wps="http://schemas.microsoft.com/office/word/2010/wordprocessingShape" mc:Ignorable="w14 w15 w16se w16cid wp14">
+<w:hdr xmlns:wpc="http://schemas.microsoft.com/office/word/2010/wordprocessingCanvas" xmlns:cx="http://schemas.microsoft.com/office/drawing/2014/chartex" xmlns:cx1="http://schemas.microsoft.com/office/drawing/2015/9/8/chartex" xmlns:cx2="http://schemas.microsoft.com/office/drawing/2015/10/21/chartex" xmlns:cx3="http://schemas.microsoft.com/office/drawing/2016/5/9/chartex" xmlns:cx4="http://schemas.microsoft.com/office/drawing/2016/5/10/chartex" xmlns:cx5="http://schemas.microsoft.com/office/drawing/2016/5/11/chartex" xmlns:cx6="http://schemas.microsoft.com/office/drawing/2016/5/12/chartex" xmlns:cx7="http://schemas.microsoft.com/office/drawing/2016/5/13/chartex" xmlns:cx8="http://schemas.microsoft.com/office/drawing/2016/5/14/chartex" xmlns:mc="http://schemas.openxmlformats.org/markup-compatibility/2006" xmlns:aink="http://schemas.microsoft.com/office/drawing/2016/ink" xmlns:am3d="http://schemas.microsoft.com/office/drawing/2017/model3d" xmlns:o="urn:schemas-microsoft-com:office:office" xmlns:r="http://schemas.openxmlformats.org/officeDocument/2006/relationships" xmlns:m="http://schemas.openxmlformats.org/officeDocument/2006/math" xmlns:v="urn:schemas-microsoft-com:vml" xmlns:wp14="http://schemas.microsoft.com/office/word/2010/wordprocessingDrawing" xmlns:wp="http://schemas.openxmlformats.org/drawingml/2006/wordprocessingDrawing" xmlns:w10="urn:schemas-microsoft-com:office:word" xmlns:w="http://schemas.openxmlformats.org/wordprocessingml/2006/main" xmlns:w14="http://schemas.microsoft.com/office/word/2010/wordml" xmlns:w15="http://schemas.microsoft.com/office/word/2012/wordml" xmlns:w16cex="http://schemas.microsoft.com/office/word/2018/wordml/cex" xmlns:w16cid="http://schemas.microsoft.com/office/word/2016/wordml/cid" xmlns:w16="http://schemas.microsoft.com/office/word/2018/wordml" xmlns:w16sdtdh="http://schemas.microsoft.com/office/word/2020/wordml/sdtdatahash" xmlns:w16se="http://schemas.microsoft.com/office/word/2015/wordml/symex" xmlns:wpg="http://schemas.microsoft.com/office/word/2010/wordprocessingGroup" xmlns:wpi="http://schemas.microsoft.com/office/word/2010/wordprocessingInk" xmlns:wne="http://schemas.microsoft.com/office/word/2006/wordml" xmlns:wps="http://schemas.microsoft.com/office/word/2010/wordprocessingShape" mc:Ignorable="w14 w15 w16se w16cid w16 w16cex w16sdtdh wp14">
   <w:p>
     <w:pPr>
       <w:pStyle w:val="Encabezado"/>
@@ -6120,7 +6051,7 @@
 </file>
 
 <file path=word/numbering.xml><?xml version="1.0" encoding="utf-8"?>
-<w:numbering xmlns:wpc="http://schemas.microsoft.com/office/word/2010/wordprocessingCanvas" xmlns:cx="http://schemas.microsoft.com/office/drawing/2014/chartex" xmlns:cx1="http://schemas.microsoft.com/office/drawing/2015/9/8/chartex" xmlns:cx2="http://schemas.microsoft.com/office/drawing/2015/10/21/chartex" xmlns:cx3="http://schemas.microsoft.com/office/drawing/2016/5/9/chartex" xmlns:cx4="http://schemas.microsoft.com/office/drawing/2016/5/10/chartex" xmlns:cx5="http://schemas.microsoft.com/office/drawing/2016/5/11/chartex" xmlns:cx6="http://schemas.microsoft.com/office/drawing/2016/5/12/chartex" xmlns:cx7="http://schemas.microsoft.com/office/drawing/2016/5/13/chartex" xmlns:cx8="http://schemas.microsoft.com/office/drawing/2016/5/14/chartex" xmlns:mc="http://schemas.openxmlformats.org/markup-compatibility/2006" xmlns:aink="http://schemas.microsoft.com/office/drawing/2016/ink" xmlns:am3d="http://schemas.microsoft.com/office/drawing/2017/model3d" xmlns:o="urn:schemas-microsoft-com:office:office" xmlns:r="http://schemas.openxmlformats.org/officeDocument/2006/relationships" xmlns:m="http://schemas.openxmlformats.org/officeDocument/2006/math" xmlns:v="urn:schemas-microsoft-com:vml" xmlns:wp14="http://schemas.microsoft.com/office/word/2010/wordprocessingDrawing" xmlns:wp="http://schemas.openxmlformats.org/drawingml/2006/wordprocessingDrawing" xmlns:w10="urn:schemas-microsoft-com:office:word" xmlns:w="http://schemas.openxmlformats.org/wordprocessingml/2006/main" xmlns:w14="http://schemas.microsoft.com/office/word/2010/wordml" xmlns:w15="http://schemas.microsoft.com/office/word/2012/wordml" xmlns:w16cid="http://schemas.microsoft.com/office/word/2016/wordml/cid" xmlns:w16se="http://schemas.microsoft.com/office/word/2015/wordml/symex" xmlns:wpg="http://schemas.microsoft.com/office/word/2010/wordprocessingGroup" xmlns:wpi="http://schemas.microsoft.com/office/word/2010/wordprocessingInk" xmlns:wne="http://schemas.microsoft.com/office/word/2006/wordml" xmlns:wps="http://schemas.microsoft.com/office/word/2010/wordprocessingShape" mc:Ignorable="w14 w15 w16se w16cid wp14">
+<w:numbering xmlns:wpc="http://schemas.microsoft.com/office/word/2010/wordprocessingCanvas" xmlns:cx="http://schemas.microsoft.com/office/drawing/2014/chartex" xmlns:cx1="http://schemas.microsoft.com/office/drawing/2015/9/8/chartex" xmlns:cx2="http://schemas.microsoft.com/office/drawing/2015/10/21/chartex" xmlns:cx3="http://schemas.microsoft.com/office/drawing/2016/5/9/chartex" xmlns:cx4="http://schemas.microsoft.com/office/drawing/2016/5/10/chartex" xmlns:cx5="http://schemas.microsoft.com/office/drawing/2016/5/11/chartex" xmlns:cx6="http://schemas.microsoft.com/office/drawing/2016/5/12/chartex" xmlns:cx7="http://schemas.microsoft.com/office/drawing/2016/5/13/chartex" xmlns:cx8="http://schemas.microsoft.com/office/drawing/2016/5/14/chartex" xmlns:mc="http://schemas.openxmlformats.org/markup-compatibility/2006" xmlns:aink="http://schemas.microsoft.com/office/drawing/2016/ink" xmlns:am3d="http://schemas.microsoft.com/office/drawing/2017/model3d" xmlns:o="urn:schemas-microsoft-com:office:office" xmlns:r="http://schemas.openxmlformats.org/officeDocument/2006/relationships" xmlns:m="http://schemas.openxmlformats.org/officeDocument/2006/math" xmlns:v="urn:schemas-microsoft-com:vml" xmlns:wp14="http://schemas.microsoft.com/office/word/2010/wordprocessingDrawing" xmlns:wp="http://schemas.openxmlformats.org/drawingml/2006/wordprocessingDrawing" xmlns:w10="urn:schemas-microsoft-com:office:word" xmlns:w="http://schemas.openxmlformats.org/wordprocessingml/2006/main" xmlns:w14="http://schemas.microsoft.com/office/word/2010/wordml" xmlns:w15="http://schemas.microsoft.com/office/word/2012/wordml" xmlns:w16cex="http://schemas.microsoft.com/office/word/2018/wordml/cex" xmlns:w16cid="http://schemas.microsoft.com/office/word/2016/wordml/cid" xmlns:w16="http://schemas.microsoft.com/office/word/2018/wordml" xmlns:w16sdtdh="http://schemas.microsoft.com/office/word/2020/wordml/sdtdatahash" xmlns:w16se="http://schemas.microsoft.com/office/word/2015/wordml/symex" xmlns:wpg="http://schemas.microsoft.com/office/word/2010/wordprocessingGroup" xmlns:wpi="http://schemas.microsoft.com/office/word/2010/wordprocessingInk" xmlns:wne="http://schemas.microsoft.com/office/word/2006/wordml" xmlns:wps="http://schemas.microsoft.com/office/word/2010/wordprocessingShape" mc:Ignorable="w14 w15 w16se w16cid w16 w16cex w16sdtdh wp14">
   <w:abstractNum w:abstractNumId="0" w15:restartNumberingAfterBreak="1">
     <w:nsid w:val="57122521"/>
     <w:multiLevelType w:val="hybridMultilevel"/>
@@ -6299,17 +6230,17 @@
       </w:pPr>
     </w:lvl>
   </w:abstractNum>
-  <w:num w:numId="1">
+  <w:num w:numId="1" w16cid:durableId="1985575489">
     <w:abstractNumId w:val="0"/>
   </w:num>
-  <w:num w:numId="2">
+  <w:num w:numId="2" w16cid:durableId="459030405">
     <w:abstractNumId w:val="1"/>
   </w:num>
 </w:numbering>
 </file>
 
 <file path=word/styles.xml><?xml version="1.0" encoding="utf-8"?>
-<w:styles xmlns:mc="http://schemas.openxmlformats.org/markup-compatibility/2006" xmlns:r="http://schemas.openxmlformats.org/officeDocument/2006/relationships" xmlns:w="http://schemas.openxmlformats.org/wordprocessingml/2006/main" xmlns:w14="http://schemas.microsoft.com/office/word/2010/wordml" xmlns:w15="http://schemas.microsoft.com/office/word/2012/wordml" xmlns:w16cid="http://schemas.microsoft.com/office/word/2016/wordml/cid" xmlns:w16se="http://schemas.microsoft.com/office/word/2015/wordml/symex" mc:Ignorable="w14 w15 w16se w16cid">
+<w:styles xmlns:mc="http://schemas.openxmlformats.org/markup-compatibility/2006" xmlns:r="http://schemas.openxmlformats.org/officeDocument/2006/relationships" xmlns:w="http://schemas.openxmlformats.org/wordprocessingml/2006/main" xmlns:w14="http://schemas.microsoft.com/office/word/2010/wordml" xmlns:w15="http://schemas.microsoft.com/office/word/2012/wordml" xmlns:w16cex="http://schemas.microsoft.com/office/word/2018/wordml/cex" xmlns:w16cid="http://schemas.microsoft.com/office/word/2016/wordml/cid" xmlns:w16="http://schemas.microsoft.com/office/word/2018/wordml" xmlns:w16sdtdh="http://schemas.microsoft.com/office/word/2020/wordml/sdtdatahash" xmlns:w16se="http://schemas.microsoft.com/office/word/2015/wordml/symex" mc:Ignorable="w14 w15 w16se w16cid w16 w16cex w16sdtdh">
   <w:docDefaults>
     <w:rPrDefault>
       <w:rPr>
@@ -6319,7 +6250,7 @@
     </w:rPrDefault>
     <w:pPrDefault/>
   </w:docDefaults>
-  <w:latentStyles w:defLockedState="0" w:defUIPriority="99" w:defSemiHidden="0" w:defUnhideWhenUsed="0" w:defQFormat="0" w:count="375">
+  <w:latentStyles w:defLockedState="0" w:defUIPriority="99" w:defSemiHidden="0" w:defUnhideWhenUsed="0" w:defQFormat="0" w:count="376">
     <w:lsdException w:name="Normal" w:uiPriority="0" w:qFormat="1"/>
     <w:lsdException w:name="heading 1" w:uiPriority="9" w:qFormat="1"/>
     <w:lsdException w:name="heading 2" w:semiHidden="1" w:uiPriority="9" w:unhideWhenUsed="1" w:qFormat="1"/>
@@ -6468,11 +6399,11 @@
     <w:lsdException w:name="Table Elegant" w:semiHidden="1" w:unhideWhenUsed="1"/>
     <w:lsdException w:name="Table Professional" w:semiHidden="1" w:unhideWhenUsed="1"/>
     <w:lsdException w:name="Table Subtle 1" w:semiHidden="1" w:unhideWhenUsed="1"/>
+    <w:lsdException w:name="Table Subtle 2" w:semiHidden="1" w:unhideWhenUsed="1"/>
     <w:lsdException w:name="Table Web 1" w:semiHidden="1" w:unhideWhenUsed="1"/>
     <w:lsdException w:name="Table Web 2" w:semiHidden="1" w:unhideWhenUsed="1"/>
     <w:lsdException w:name="Balloon Text" w:semiHidden="1" w:unhideWhenUsed="1"/>
     <w:lsdException w:name="Table Grid" w:uiPriority="39"/>
-    <w:lsdException w:name="Table Theme" w:semiHidden="1" w:unhideWhenUsed="1"/>
     <w:lsdException w:name="Placeholder Text" w:semiHidden="1"/>
     <w:lsdException w:name="No Spacing" w:uiPriority="1" w:qFormat="1"/>
     <w:lsdException w:name="Light Shading" w:uiPriority="60"/>
@@ -6692,6 +6623,7 @@
     <w:lsdException w:name="Smart Hyperlink" w:semiHidden="1" w:unhideWhenUsed="1"/>
     <w:lsdException w:name="Hashtag" w:semiHidden="1" w:unhideWhenUsed="1"/>
     <w:lsdException w:name="Unresolved Mention" w:semiHidden="1" w:unhideWhenUsed="1"/>
+    <w:lsdException w:name="Smart Link" w:semiHidden="1" w:unhideWhenUsed="1"/>
   </w:latentStyles>
   <w:style w:type="paragraph" w:default="1" w:styleId="Normal">
     <w:name w:val="Normal"/>

</xml_diff>